<commit_message>
Invoice submissions complete and readme updated
</commit_message>
<xml_diff>
--- a/Python_ASN_Bot/README.docx
+++ b/Python_ASN_Bot/README.docx
@@ -116,9 +116,103 @@
       </w:r>
     </w:p>
     <w:p/>
-    <w:p>
-      <w:r>
-        <w:t>-Once ready, run with “python ASNBot.py” and input the pickup date in dd/mm/yyyy format</w:t>
+    <w:p/>
+    <w:p/>
+    <w:p>
+      <w:r>
+        <w:lastRenderedPageBreak/>
+        <w:t>ASN Submissions</w:t>
+      </w:r>
+    </w:p>
+    <w:p>
+      <w:r>
+        <w:t xml:space="preserve">Navigate to </w:t>
+      </w:r>
+      <w:hyperlink r:id="rId5" w:history="1">
+        <w:r>
+          <w:rPr>
+            <w:rStyle w:val="Hyperlink"/>
+          </w:rPr>
+          <w:t>https://vendorcentral.amazon.com</w:t>
+        </w:r>
+      </w:hyperlink>
+      <w:r>
+        <w:t xml:space="preserve"> and login.</w:t>
+      </w:r>
+    </w:p>
+    <w:p>
+      <w:r>
+        <w:t>R</w:t>
+      </w:r>
+      <w:r>
+        <w:t>un “</w:t>
+      </w:r>
+      <w:r>
+        <w:t>./</w:t>
+      </w:r>
+      <w:r>
+        <w:t>python ASNBot.py” and input the pickup date in dd/mm/yyyy format</w:t>
+      </w:r>
+      <w:r>
+        <w:t>.</w:t>
+      </w:r>
+    </w:p>
+    <w:p>
+      <w:r>
+        <w:t>Wait until complete and the status of each submission will be updated on the excel sheet.</w:t>
+      </w:r>
+      <w:r>
+        <w:br/>
+      </w:r>
+      <w:r>
+        <w:br/>
+      </w:r>
+      <w:r>
+        <w:br/>
+        <w:t>Invoice Submissions</w:t>
+      </w:r>
+      <w:r>
+        <w:t>:</w:t>
+      </w:r>
+    </w:p>
+    <w:p>
+      <w:r>
+        <w:t xml:space="preserve">Navigate to </w:t>
+      </w:r>
+      <w:hyperlink r:id="rId6" w:history="1">
+        <w:r>
+          <w:rPr>
+            <w:rStyle w:val="Hyperlink"/>
+          </w:rPr>
+          <w:t>https://vendorcentral.amazon.com/hz/vendor/members/invoice-creation/search-shipments</w:t>
+        </w:r>
+      </w:hyperlink>
+      <w:r>
+        <w:t xml:space="preserve"> and make sure your logged in.</w:t>
+      </w:r>
+    </w:p>
+    <w:p>
+      <w:r>
+        <w:t>Click “Purchase Order Number(s)” in the second dropdown</w:t>
+      </w:r>
+    </w:p>
+    <w:p>
+      <w:r>
+        <w:t>Run “python ./InvoiceSubmissionBot.py”</w:t>
+      </w:r>
+    </w:p>
+    <w:p>
+      <w:r>
+        <w:t xml:space="preserve">If it doesn’t work, </w:t>
+      </w:r>
+      <w:r>
+        <w:t>double-check</w:t>
+      </w:r>
+      <w:r>
+        <w:t xml:space="preserve"> that your date is the same as shown on the purchase order</w:t>
+      </w:r>
+      <w:r>
+        <w:t>.  Make sure to repeat step 1 if you restart the code.</w:t>
       </w:r>
     </w:p>
     <w:sectPr>
@@ -535,7 +629,6 @@
   <w:style w:type="character" w:default="1" w:styleId="DefaultParagraphFont">
     <w:name w:val="Default Paragraph Font"/>
     <w:uiPriority w:val="1"/>
-    <w:semiHidden/>
     <w:unhideWhenUsed/>
   </w:style>
   <w:style w:type="table" w:default="1" w:styleId="TableNormal">

</xml_diff>